<commit_message>
Merge implementado y doc casi terminado
</commit_message>
<xml_diff>
--- a/docs/CARACTERÍSTICAS Y ANÁLISIS DE ALGORITMOS DE ORDENAMIENTO.docx
+++ b/docs/CARACTERÍSTICAS Y ANÁLISIS DE ALGORITMOS DE ORDENAMIENTO.docx
@@ -12,8 +12,6 @@
           <w:szCs w:val="28"/>
         </w:rPr>
       </w:pPr>
-      <w:bookmarkStart w:id="0" w:name="_GoBack"/>
-      <w:bookmarkEnd w:id="0"/>
       <w:r>
         <w:rPr>
           <w:rFonts w:ascii="Times New Roman" w:hAnsi="Times New Roman" w:cs="Times New Roman"/>
@@ -185,7 +183,7 @@
                 <w:sz w:val="24"/>
                 <w:szCs w:val="24"/>
               </w:rPr>
-              <w:t>Es útil tanto como si los datos desordenados se encuentran cercanos o lejanos en la estructura. El mejor caso sucede cuando</w:t>
+              <w:t xml:space="preserve">Es útil tanto como si los datos desordenados se encuentran cercanos o lejanos en la estructura. </w:t>
             </w:r>
             <w:r>
               <w:rPr>
@@ -193,7 +191,7 @@
                 <w:sz w:val="24"/>
                 <w:szCs w:val="24"/>
               </w:rPr>
-              <w:t>…</w:t>
+              <w:t>Su complejidad depende mucho de la secuencia de “h”s.</w:t>
             </w:r>
           </w:p>
           <w:p>
@@ -326,6 +324,22 @@
                 <w:szCs w:val="28"/>
               </w:rPr>
             </w:pPr>
+            <w:r>
+              <w:rPr>
+                <w:rFonts w:ascii="Times New Roman" w:hAnsi="Times New Roman" w:cs="Times New Roman"/>
+                <w:sz w:val="24"/>
+                <w:szCs w:val="24"/>
+              </w:rPr>
+              <w:t xml:space="preserve">. </w:t>
+            </w:r>
+            <w:r>
+              <w:rPr>
+                <w:rFonts w:ascii="Times New Roman" w:hAnsi="Times New Roman" w:cs="Times New Roman"/>
+                <w:sz w:val="24"/>
+                <w:szCs w:val="24"/>
+              </w:rPr>
+              <w:t>Su complejidad depende mucho de la secuencia de “h”s.</w:t>
+            </w:r>
           </w:p>
         </w:tc>
       </w:tr>
@@ -467,6 +481,7 @@
                 <w:iCs/>
                 <w:sz w:val="28"/>
                 <w:szCs w:val="28"/>
+                <w:u w:val="single"/>
               </w:rPr>
             </w:pPr>
             <w:r>
@@ -477,7 +492,6 @@
               </w:rPr>
               <w:t xml:space="preserve">Algoritmo </w:t>
             </w:r>
-            <w:proofErr w:type="spellStart"/>
             <w:r>
               <w:rPr>
                 <w:rFonts w:ascii="Times New Roman" w:hAnsi="Times New Roman" w:cs="Times New Roman"/>
@@ -488,7 +502,8 @@
               </w:rPr>
               <w:t>InPlace</w:t>
             </w:r>
-            <w:proofErr w:type="spellEnd"/>
+            <w:bookmarkStart w:id="0" w:name="_GoBack"/>
+            <w:bookmarkEnd w:id="0"/>
           </w:p>
         </w:tc>
         <w:tc>
@@ -671,8 +686,8 @@
         <w:tblLook w:val="04A0" w:firstRow="1" w:lastRow="0" w:firstColumn="1" w:lastColumn="0" w:noHBand="0" w:noVBand="1"/>
       </w:tblPr>
       <w:tblGrid>
-        <w:gridCol w:w="4074"/>
-        <w:gridCol w:w="4034"/>
+        <w:gridCol w:w="4069"/>
+        <w:gridCol w:w="4039"/>
       </w:tblGrid>
       <w:tr>
         <w:tc>
@@ -787,10 +802,34 @@
               <w:jc w:val="center"/>
               <w:rPr>
                 <w:rFonts w:ascii="Times New Roman" w:hAnsi="Times New Roman" w:cs="Times New Roman"/>
-                <w:sz w:val="28"/>
-                <w:szCs w:val="28"/>
-              </w:rPr>
-            </w:pPr>
+                <w:sz w:val="24"/>
+                <w:szCs w:val="24"/>
+              </w:rPr>
+            </w:pPr>
+            <w:r>
+              <w:rPr>
+                <w:rFonts w:ascii="Times New Roman" w:hAnsi="Times New Roman" w:cs="Times New Roman"/>
+                <w:sz w:val="24"/>
+                <w:szCs w:val="24"/>
+              </w:rPr>
+              <w:t xml:space="preserve">Es más eficiente manejando medios secuenciales de acceso lento. </w:t>
+            </w:r>
+            <w:r>
+              <w:rPr>
+                <w:rFonts w:ascii="Times New Roman" w:hAnsi="Times New Roman" w:cs="Times New Roman"/>
+                <w:sz w:val="24"/>
+                <w:szCs w:val="24"/>
+              </w:rPr>
+              <w:t>Es la mejor opción para ordenar una lista enlazada (O(1) en espacio)</w:t>
+            </w:r>
+            <w:r>
+              <w:rPr>
+                <w:rFonts w:ascii="Times New Roman" w:hAnsi="Times New Roman" w:cs="Times New Roman"/>
+                <w:sz w:val="24"/>
+                <w:szCs w:val="24"/>
+              </w:rPr>
+              <w:t>.</w:t>
+            </w:r>
           </w:p>
         </w:tc>
       </w:tr>
@@ -905,10 +944,27 @@
               <w:jc w:val="center"/>
               <w:rPr>
                 <w:rFonts w:ascii="Times New Roman" w:hAnsi="Times New Roman" w:cs="Times New Roman"/>
-                <w:sz w:val="28"/>
-                <w:szCs w:val="28"/>
-              </w:rPr>
-            </w:pPr>
+                <w:sz w:val="24"/>
+                <w:szCs w:val="24"/>
+              </w:rPr>
+            </w:pPr>
+            <w:r>
+              <w:rPr>
+                <w:rFonts w:ascii="Times New Roman" w:hAnsi="Times New Roman" w:cs="Times New Roman"/>
+                <w:sz w:val="24"/>
+                <w:szCs w:val="24"/>
+              </w:rPr>
+              <w:t xml:space="preserve">Es un algoritmo que no depende de la disposición inicial de los elementos en </w:t>
+            </w:r>
+            <w:r>
+              <w:rPr>
+                <w:rFonts w:ascii="Times New Roman" w:hAnsi="Times New Roman" w:cs="Times New Roman"/>
+                <w:sz w:val="24"/>
+                <w:szCs w:val="24"/>
+              </w:rPr>
+              <w:lastRenderedPageBreak/>
+              <w:t>la estructura de datos, su complejidad en notación O es siempre la misma.</w:t>
+            </w:r>
           </w:p>
         </w:tc>
       </w:tr>
@@ -935,6 +991,7 @@
                 <w:sz w:val="28"/>
                 <w:szCs w:val="28"/>
               </w:rPr>
+              <w:lastRenderedPageBreak/>
               <w:t>Complejidad en el peor caso</w:t>
             </w:r>
           </w:p>
@@ -955,6 +1012,32 @@
                 <w:szCs w:val="28"/>
               </w:rPr>
             </w:pPr>
+            <w:r>
+              <w:rPr>
+                <w:rFonts w:ascii="Times New Roman" w:hAnsi="Times New Roman" w:cs="Times New Roman"/>
+                <w:sz w:val="28"/>
+                <w:szCs w:val="28"/>
+              </w:rPr>
+              <w:t>O(</w:t>
+            </w:r>
+            <m:oMath>
+              <m:r>
+                <w:rPr>
+                  <w:rFonts w:ascii="Cambria Math" w:hAnsi="Cambria Math" w:cs="Times New Roman"/>
+                  <w:sz w:val="28"/>
+                  <w:szCs w:val="28"/>
+                </w:rPr>
+                <m:t>nlogn</m:t>
+              </m:r>
+            </m:oMath>
+            <w:r>
+              <w:rPr>
+                <w:rFonts w:ascii="Times New Roman" w:hAnsi="Times New Roman" w:cs="Times New Roman"/>
+                <w:sz w:val="28"/>
+                <w:szCs w:val="28"/>
+              </w:rPr>
+              <w:t>)</w:t>
+            </w:r>
           </w:p>
         </w:tc>
       </w:tr>
@@ -985,7 +1068,6 @@
               </w:rPr>
               <w:t xml:space="preserve">Algoritmo </w:t>
             </w:r>
-            <w:proofErr w:type="spellStart"/>
             <w:r>
               <w:rPr>
                 <w:rFonts w:ascii="Times New Roman" w:hAnsi="Times New Roman" w:cs="Times New Roman"/>
@@ -996,7 +1078,6 @@
               </w:rPr>
               <w:t>InPlace</w:t>
             </w:r>
-            <w:proofErr w:type="spellEnd"/>
           </w:p>
         </w:tc>
         <w:tc>
@@ -1069,6 +1150,14 @@
                 <w:szCs w:val="28"/>
               </w:rPr>
             </w:pPr>
+            <w:r>
+              <w:rPr>
+                <w:rFonts w:ascii="Times New Roman" w:hAnsi="Times New Roman" w:cs="Times New Roman"/>
+                <w:sz w:val="28"/>
+                <w:szCs w:val="28"/>
+              </w:rPr>
+              <w:t>No</w:t>
+            </w:r>
           </w:p>
         </w:tc>
       </w:tr>
@@ -1170,8 +1259,8 @@
         <w:tblLook w:val="04A0" w:firstRow="1" w:lastRow="0" w:firstColumn="1" w:lastColumn="0" w:noHBand="0" w:noVBand="1"/>
       </w:tblPr>
       <w:tblGrid>
-        <w:gridCol w:w="4074"/>
-        <w:gridCol w:w="4034"/>
+        <w:gridCol w:w="4063"/>
+        <w:gridCol w:w="4045"/>
       </w:tblGrid>
       <w:tr>
         <w:tc>
@@ -1268,6 +1357,44 @@
           <w:tcPr>
             <w:tcW w:w="4414" w:type="dxa"/>
           </w:tcPr>
+          <w:p>
+            <w:pPr>
+              <w:spacing w:line="360" w:lineRule="auto"/>
+              <w:rPr>
+                <w:rFonts w:ascii="Times New Roman" w:hAnsi="Times New Roman" w:cs="Times New Roman"/>
+                <w:sz w:val="24"/>
+                <w:szCs w:val="24"/>
+                <w:lang w:val="es-ES"/>
+              </w:rPr>
+            </w:pPr>
+            <w:r>
+              <w:rPr>
+                <w:rFonts w:ascii="Times New Roman" w:hAnsi="Times New Roman" w:cs="Times New Roman"/>
+                <w:sz w:val="24"/>
+                <w:szCs w:val="24"/>
+                <w:lang w:val="es-ES"/>
+              </w:rPr>
+              <w:t>En general es bueno</w:t>
+            </w:r>
+            <w:r>
+              <w:rPr>
+                <w:rFonts w:ascii="Times New Roman" w:hAnsi="Times New Roman" w:cs="Times New Roman"/>
+                <w:sz w:val="24"/>
+                <w:szCs w:val="24"/>
+                <w:lang w:val="es-ES"/>
+              </w:rPr>
+              <w:t xml:space="preserve">, depende de si </w:t>
+            </w:r>
+            <w:r>
+              <w:rPr>
+                <w:rFonts w:ascii="Times New Roman" w:hAnsi="Times New Roman" w:cs="Times New Roman"/>
+                <w:sz w:val="24"/>
+                <w:szCs w:val="24"/>
+                <w:lang w:val="es-ES"/>
+              </w:rPr>
+              <w:t>el elemento escogido como pivote es un extremo inferior o superior de la estructura según el método de comparación. Para que se dé el mejor caso el elemento debe ser un elemento medio.</w:t>
+            </w:r>
+          </w:p>
           <w:p>
             <w:pPr>
               <w:pStyle w:val="Prrafodelista"/>
@@ -1394,10 +1521,18 @@
               <w:jc w:val="center"/>
               <w:rPr>
                 <w:rFonts w:ascii="Times New Roman" w:hAnsi="Times New Roman" w:cs="Times New Roman"/>
-                <w:sz w:val="28"/>
-                <w:szCs w:val="28"/>
-              </w:rPr>
-            </w:pPr>
+                <w:sz w:val="24"/>
+                <w:szCs w:val="24"/>
+              </w:rPr>
+            </w:pPr>
+            <w:r>
+              <w:rPr>
+                <w:rFonts w:ascii="Times New Roman" w:hAnsi="Times New Roman" w:cs="Times New Roman"/>
+                <w:sz w:val="24"/>
+                <w:szCs w:val="24"/>
+              </w:rPr>
+              <w:t>Pivote escogido es uno de los elementos extremos, inferior o superior.</w:t>
+            </w:r>
           </w:p>
         </w:tc>
       </w:tr>
@@ -1444,6 +1579,56 @@
                 <w:szCs w:val="28"/>
               </w:rPr>
             </w:pPr>
+            <w:r>
+              <w:rPr>
+                <w:rFonts w:ascii="Times New Roman" w:hAnsi="Times New Roman" w:cs="Times New Roman"/>
+                <w:sz w:val="28"/>
+                <w:szCs w:val="28"/>
+              </w:rPr>
+              <w:t>O(</w:t>
+            </w:r>
+            <m:oMath>
+              <m:sSup>
+                <m:sSupPr>
+                  <m:ctrlPr>
+                    <w:rPr>
+                      <w:rFonts w:ascii="Cambria Math" w:hAnsi="Cambria Math" w:cs="Times New Roman"/>
+                      <w:i/>
+                      <w:sz w:val="28"/>
+                      <w:szCs w:val="28"/>
+                    </w:rPr>
+                  </m:ctrlPr>
+                </m:sSupPr>
+                <m:e>
+                  <m:r>
+                    <w:rPr>
+                      <w:rFonts w:ascii="Cambria Math" w:hAnsi="Cambria Math" w:cs="Times New Roman"/>
+                      <w:sz w:val="28"/>
+                      <w:szCs w:val="28"/>
+                    </w:rPr>
+                    <m:t>n</m:t>
+                  </m:r>
+                </m:e>
+                <m:sup>
+                  <m:r>
+                    <w:rPr>
+                      <w:rFonts w:ascii="Cambria Math" w:hAnsi="Cambria Math" w:cs="Times New Roman"/>
+                      <w:sz w:val="28"/>
+                      <w:szCs w:val="28"/>
+                    </w:rPr>
+                    <m:t>2</m:t>
+                  </m:r>
+                </m:sup>
+              </m:sSup>
+            </m:oMath>
+            <w:r>
+              <w:rPr>
+                <w:rFonts w:ascii="Times New Roman" w:hAnsi="Times New Roman" w:cs="Times New Roman"/>
+                <w:sz w:val="28"/>
+                <w:szCs w:val="28"/>
+              </w:rPr>
+              <w:t>)</w:t>
+            </w:r>
           </w:p>
         </w:tc>
       </w:tr>
@@ -1474,7 +1659,6 @@
               </w:rPr>
               <w:t xml:space="preserve">Algoritmo </w:t>
             </w:r>
-            <w:proofErr w:type="spellStart"/>
             <w:r>
               <w:rPr>
                 <w:rFonts w:ascii="Times New Roman" w:hAnsi="Times New Roman" w:cs="Times New Roman"/>
@@ -1485,7 +1669,6 @@
               </w:rPr>
               <w:t>InPlace</w:t>
             </w:r>
-            <w:proofErr w:type="spellEnd"/>
           </w:p>
         </w:tc>
         <w:tc>
@@ -1558,6 +1741,14 @@
                 <w:szCs w:val="28"/>
               </w:rPr>
             </w:pPr>
+            <w:r>
+              <w:rPr>
+                <w:rFonts w:ascii="Times New Roman" w:hAnsi="Times New Roman" w:cs="Times New Roman"/>
+                <w:sz w:val="28"/>
+                <w:szCs w:val="28"/>
+              </w:rPr>
+              <w:t>No</w:t>
+            </w:r>
           </w:p>
         </w:tc>
       </w:tr>
@@ -1672,6 +1863,7 @@
           <w:rFonts w:ascii="Times New Roman" w:hAnsi="Times New Roman" w:cs="Times New Roman"/>
           <w:sz w:val="28"/>
           <w:szCs w:val="28"/>
+          <w:u w:val="single"/>
         </w:rPr>
       </w:pPr>
     </w:p>
@@ -2415,6 +2607,146 @@
 <file path=word/numbering.xml><?xml version="1.0" encoding="utf-8"?>
 <w:numbering xmlns:wpc="http://schemas.microsoft.com/office/word/2010/wordprocessingCanvas" xmlns:cx="http://schemas.microsoft.com/office/drawing/2014/chartex" xmlns:cx1="http://schemas.microsoft.com/office/drawing/2015/9/8/chartex" xmlns:mc="http://schemas.openxmlformats.org/markup-compatibility/2006" xmlns:o="urn:schemas-microsoft-com:office:office" xmlns:r="http://schemas.openxmlformats.org/officeDocument/2006/relationships" xmlns:m="http://schemas.openxmlformats.org/officeDocument/2006/math" xmlns:v="urn:schemas-microsoft-com:vml" xmlns:wp14="http://schemas.microsoft.com/office/word/2010/wordprocessingDrawing" xmlns:wp="http://schemas.openxmlformats.org/drawingml/2006/wordprocessingDrawing" xmlns:w10="urn:schemas-microsoft-com:office:word" xmlns:w="http://schemas.openxmlformats.org/wordprocessingml/2006/main" xmlns:w14="http://schemas.microsoft.com/office/word/2010/wordml" xmlns:w15="http://schemas.microsoft.com/office/word/2012/wordml" xmlns:w16se="http://schemas.microsoft.com/office/word/2015/wordml/symex" xmlns:wpg="http://schemas.microsoft.com/office/word/2010/wordprocessingGroup" xmlns:wpi="http://schemas.microsoft.com/office/word/2010/wordprocessingInk" xmlns:wne="http://schemas.microsoft.com/office/word/2006/wordml" xmlns:wps="http://schemas.microsoft.com/office/word/2010/wordprocessingShape" mc:Ignorable="w14 w15 w16se wp14">
   <w:abstractNum w:abstractNumId="0" w15:restartNumberingAfterBreak="0">
+    <w:nsid w:val="27E36F61"/>
+    <w:multiLevelType w:val="hybridMultilevel"/>
+    <w:tmpl w:val="7B3E97A0"/>
+    <w:lvl w:ilvl="0" w:tplc="563E1CA6">
+      <w:start w:val="1"/>
+      <w:numFmt w:val="bullet"/>
+      <w:lvlText w:val="●"/>
+      <w:lvlJc w:val="left"/>
+      <w:pPr>
+        <w:tabs>
+          <w:tab w:val="num" w:pos="720"/>
+        </w:tabs>
+        <w:ind w:left="720" w:hanging="360"/>
+      </w:pPr>
+      <w:rPr>
+        <w:rFonts w:ascii="Arial" w:hAnsi="Arial" w:hint="default"/>
+      </w:rPr>
+    </w:lvl>
+    <w:lvl w:ilvl="1" w:tplc="84D0B6BA" w:tentative="1">
+      <w:start w:val="1"/>
+      <w:numFmt w:val="bullet"/>
+      <w:lvlText w:val="●"/>
+      <w:lvlJc w:val="left"/>
+      <w:pPr>
+        <w:tabs>
+          <w:tab w:val="num" w:pos="1440"/>
+        </w:tabs>
+        <w:ind w:left="1440" w:hanging="360"/>
+      </w:pPr>
+      <w:rPr>
+        <w:rFonts w:ascii="Arial" w:hAnsi="Arial" w:hint="default"/>
+      </w:rPr>
+    </w:lvl>
+    <w:lvl w:ilvl="2" w:tplc="ADF653BA" w:tentative="1">
+      <w:start w:val="1"/>
+      <w:numFmt w:val="bullet"/>
+      <w:lvlText w:val="●"/>
+      <w:lvlJc w:val="left"/>
+      <w:pPr>
+        <w:tabs>
+          <w:tab w:val="num" w:pos="2160"/>
+        </w:tabs>
+        <w:ind w:left="2160" w:hanging="360"/>
+      </w:pPr>
+      <w:rPr>
+        <w:rFonts w:ascii="Arial" w:hAnsi="Arial" w:hint="default"/>
+      </w:rPr>
+    </w:lvl>
+    <w:lvl w:ilvl="3" w:tplc="95AEC108" w:tentative="1">
+      <w:start w:val="1"/>
+      <w:numFmt w:val="bullet"/>
+      <w:lvlText w:val="●"/>
+      <w:lvlJc w:val="left"/>
+      <w:pPr>
+        <w:tabs>
+          <w:tab w:val="num" w:pos="2880"/>
+        </w:tabs>
+        <w:ind w:left="2880" w:hanging="360"/>
+      </w:pPr>
+      <w:rPr>
+        <w:rFonts w:ascii="Arial" w:hAnsi="Arial" w:hint="default"/>
+      </w:rPr>
+    </w:lvl>
+    <w:lvl w:ilvl="4" w:tplc="D4705360" w:tentative="1">
+      <w:start w:val="1"/>
+      <w:numFmt w:val="bullet"/>
+      <w:lvlText w:val="●"/>
+      <w:lvlJc w:val="left"/>
+      <w:pPr>
+        <w:tabs>
+          <w:tab w:val="num" w:pos="3600"/>
+        </w:tabs>
+        <w:ind w:left="3600" w:hanging="360"/>
+      </w:pPr>
+      <w:rPr>
+        <w:rFonts w:ascii="Arial" w:hAnsi="Arial" w:hint="default"/>
+      </w:rPr>
+    </w:lvl>
+    <w:lvl w:ilvl="5" w:tplc="05A29350" w:tentative="1">
+      <w:start w:val="1"/>
+      <w:numFmt w:val="bullet"/>
+      <w:lvlText w:val="●"/>
+      <w:lvlJc w:val="left"/>
+      <w:pPr>
+        <w:tabs>
+          <w:tab w:val="num" w:pos="4320"/>
+        </w:tabs>
+        <w:ind w:left="4320" w:hanging="360"/>
+      </w:pPr>
+      <w:rPr>
+        <w:rFonts w:ascii="Arial" w:hAnsi="Arial" w:hint="default"/>
+      </w:rPr>
+    </w:lvl>
+    <w:lvl w:ilvl="6" w:tplc="F678FB16" w:tentative="1">
+      <w:start w:val="1"/>
+      <w:numFmt w:val="bullet"/>
+      <w:lvlText w:val="●"/>
+      <w:lvlJc w:val="left"/>
+      <w:pPr>
+        <w:tabs>
+          <w:tab w:val="num" w:pos="5040"/>
+        </w:tabs>
+        <w:ind w:left="5040" w:hanging="360"/>
+      </w:pPr>
+      <w:rPr>
+        <w:rFonts w:ascii="Arial" w:hAnsi="Arial" w:hint="default"/>
+      </w:rPr>
+    </w:lvl>
+    <w:lvl w:ilvl="7" w:tplc="2640ED88" w:tentative="1">
+      <w:start w:val="1"/>
+      <w:numFmt w:val="bullet"/>
+      <w:lvlText w:val="●"/>
+      <w:lvlJc w:val="left"/>
+      <w:pPr>
+        <w:tabs>
+          <w:tab w:val="num" w:pos="5760"/>
+        </w:tabs>
+        <w:ind w:left="5760" w:hanging="360"/>
+      </w:pPr>
+      <w:rPr>
+        <w:rFonts w:ascii="Arial" w:hAnsi="Arial" w:hint="default"/>
+      </w:rPr>
+    </w:lvl>
+    <w:lvl w:ilvl="8" w:tplc="0F88428C" w:tentative="1">
+      <w:start w:val="1"/>
+      <w:numFmt w:val="bullet"/>
+      <w:lvlText w:val="●"/>
+      <w:lvlJc w:val="left"/>
+      <w:pPr>
+        <w:tabs>
+          <w:tab w:val="num" w:pos="6480"/>
+        </w:tabs>
+        <w:ind w:left="6480" w:hanging="360"/>
+      </w:pPr>
+      <w:rPr>
+        <w:rFonts w:ascii="Arial" w:hAnsi="Arial" w:hint="default"/>
+      </w:rPr>
+    </w:lvl>
+  </w:abstractNum>
+  <w:abstractNum w:abstractNumId="1" w15:restartNumberingAfterBreak="0">
     <w:nsid w:val="29DE5C5E"/>
     <w:multiLevelType w:val="hybridMultilevel"/>
     <w:tmpl w:val="80526634"/>
@@ -2503,7 +2835,7 @@
       </w:pPr>
     </w:lvl>
   </w:abstractNum>
-  <w:abstractNum w:abstractNumId="1" w15:restartNumberingAfterBreak="0">
+  <w:abstractNum w:abstractNumId="2" w15:restartNumberingAfterBreak="0">
     <w:nsid w:val="383A514E"/>
     <w:multiLevelType w:val="hybridMultilevel"/>
     <w:tmpl w:val="9EF81FD4"/>
@@ -2617,7 +2949,7 @@
       </w:rPr>
     </w:lvl>
   </w:abstractNum>
-  <w:abstractNum w:abstractNumId="2" w15:restartNumberingAfterBreak="0">
+  <w:abstractNum w:abstractNumId="3" w15:restartNumberingAfterBreak="0">
     <w:nsid w:val="49021AB1"/>
     <w:multiLevelType w:val="hybridMultilevel"/>
     <w:tmpl w:val="67661D46"/>
@@ -2731,7 +3063,7 @@
       </w:rPr>
     </w:lvl>
   </w:abstractNum>
-  <w:abstractNum w:abstractNumId="3" w15:restartNumberingAfterBreak="0">
+  <w:abstractNum w:abstractNumId="4" w15:restartNumberingAfterBreak="0">
     <w:nsid w:val="5B076384"/>
     <w:multiLevelType w:val="hybridMultilevel"/>
     <w:tmpl w:val="749ACB58"/>
@@ -2820,7 +3152,7 @@
       </w:pPr>
     </w:lvl>
   </w:abstractNum>
-  <w:abstractNum w:abstractNumId="4" w15:restartNumberingAfterBreak="0">
+  <w:abstractNum w:abstractNumId="5" w15:restartNumberingAfterBreak="0">
     <w:nsid w:val="6ECD6E6A"/>
     <w:multiLevelType w:val="hybridMultilevel"/>
     <w:tmpl w:val="C8ACE146"/>
@@ -2909,7 +3241,7 @@
       </w:pPr>
     </w:lvl>
   </w:abstractNum>
-  <w:abstractNum w:abstractNumId="5" w15:restartNumberingAfterBreak="0">
+  <w:abstractNum w:abstractNumId="6" w15:restartNumberingAfterBreak="0">
     <w:nsid w:val="778A2FA9"/>
     <w:multiLevelType w:val="hybridMultilevel"/>
     <w:tmpl w:val="1EDADA50"/>
@@ -2999,22 +3331,25 @@
     </w:lvl>
   </w:abstractNum>
   <w:num w:numId="1">
-    <w:abstractNumId w:val="0"/>
+    <w:abstractNumId w:val="1"/>
   </w:num>
   <w:num w:numId="2">
+    <w:abstractNumId w:val="5"/>
+  </w:num>
+  <w:num w:numId="3">
+    <w:abstractNumId w:val="3"/>
+  </w:num>
+  <w:num w:numId="4">
+    <w:abstractNumId w:val="2"/>
+  </w:num>
+  <w:num w:numId="5">
     <w:abstractNumId w:val="4"/>
   </w:num>
-  <w:num w:numId="3">
-    <w:abstractNumId w:val="2"/>
+  <w:num w:numId="6">
+    <w:abstractNumId w:val="6"/>
   </w:num>
-  <w:num w:numId="4">
-    <w:abstractNumId w:val="1"/>
-  </w:num>
-  <w:num w:numId="5">
-    <w:abstractNumId w:val="3"/>
-  </w:num>
-  <w:num w:numId="6">
-    <w:abstractNumId w:val="5"/>
+  <w:num w:numId="7">
+    <w:abstractNumId w:val="0"/>
   </w:num>
 </w:numbering>
 </file>
@@ -3416,7 +3751,6 @@
   <w:style w:type="character" w:default="1" w:styleId="Fuentedeprrafopredeter">
     <w:name w:val="Default Paragraph Font"/>
     <w:uiPriority w:val="1"/>
-    <w:semiHidden/>
     <w:unhideWhenUsed/>
   </w:style>
   <w:style w:type="table" w:default="1" w:styleId="Tablanormal">

</xml_diff>